<commit_message>
BCE PLAGARISM CHECKED FILES ADDED
</commit_message>
<xml_diff>
--- a/BCE LAB/Chapter 3 Challenges and Remedies of Floods in Maharashtra.docx
+++ b/BCE LAB/Chapter 3 Challenges and Remedies of Floods in Maharashtra.docx
@@ -1,6 +1,6 @@
 
 <file path=word/document.xml><?xml version="1.0" encoding="utf-8"?>
-<w:document xmlns:wpc="http://schemas.microsoft.com/office/word/2010/wordprocessingCanvas" xmlns:cx="http://schemas.microsoft.com/office/drawing/2014/chartex" xmlns:cx1="http://schemas.microsoft.com/office/drawing/2015/9/8/chartex" xmlns:cx2="http://schemas.microsoft.com/office/drawing/2015/10/21/chartex" xmlns:cx3="http://schemas.microsoft.com/office/drawing/2016/5/9/chartex" xmlns:cx4="http://schemas.microsoft.com/office/drawing/2016/5/10/chartex" xmlns:cx5="http://schemas.microsoft.com/office/drawing/2016/5/11/chartex" xmlns:cx6="http://schemas.microsoft.com/office/drawing/2016/5/12/chartex" xmlns:cx7="http://schemas.microsoft.com/office/drawing/2016/5/13/chartex" xmlns:cx8="http://schemas.microsoft.com/office/drawing/2016/5/14/chartex" xmlns:mc="http://schemas.openxmlformats.org/markup-compatibility/2006" xmlns:aink="http://schemas.microsoft.com/office/drawing/2016/ink" xmlns:am3d="http://schemas.microsoft.com/office/drawing/2017/model3d" xmlns:o="urn:schemas-microsoft-com:office:office" xmlns:oel="http://schemas.microsoft.com/office/2019/extlst" xmlns:r="http://schemas.openxmlformats.org/officeDocument/2006/relationships" xmlns:m="http://schemas.openxmlformats.org/officeDocument/2006/math" xmlns:v="urn:schemas-microsoft-com:vml" xmlns:wp14="http://schemas.microsoft.com/office/word/2010/wordprocessingDrawing" xmlns:wp="http://schemas.openxmlformats.org/drawingml/2006/wordprocessingDrawing" xmlns:w10="urn:schemas-microsoft-com:office:word" xmlns:w="http://schemas.openxmlformats.org/wordprocessingml/2006/main" xmlns:w14="http://schemas.microsoft.com/office/word/2010/wordml" xmlns:w15="http://schemas.microsoft.com/office/word/2012/wordml" xmlns:w16cex="http://schemas.microsoft.com/office/word/2018/wordml/cex" xmlns:w16cid="http://schemas.microsoft.com/office/word/2016/wordml/cid" xmlns:w16="http://schemas.microsoft.com/office/word/2018/wordml" xmlns:w16du="http://schemas.microsoft.com/office/word/2023/wordml/word16du" xmlns:w16sdtdh="http://schemas.microsoft.com/office/word/2020/wordml/sdtdatahash" xmlns:w16se="http://schemas.microsoft.com/office/word/2015/wordml/symex" xmlns:wpg="http://schemas.microsoft.com/office/word/2010/wordprocessingGroup" xmlns:wpi="http://schemas.microsoft.com/office/word/2010/wordprocessingInk" xmlns:wne="http://schemas.microsoft.com/office/word/2006/wordml" xmlns:wps="http://schemas.microsoft.com/office/word/2010/wordprocessingShape" mc:Ignorable="w14 w15 w16se w16cid w16 w16cex w16sdtdh w16du wp14">
+<w:document xmlns:wpc="http://schemas.microsoft.com/office/word/2010/wordprocessingCanvas" xmlns:mc="http://schemas.openxmlformats.org/markup-compatibility/2006" xmlns:o="urn:schemas-microsoft-com:office:office" xmlns:r="http://schemas.openxmlformats.org/officeDocument/2006/relationships" xmlns:m="http://schemas.openxmlformats.org/officeDocument/2006/math" xmlns:v="urn:schemas-microsoft-com:vml" xmlns:wp14="http://schemas.microsoft.com/office/word/2010/wordprocessingDrawing" xmlns:wp="http://schemas.openxmlformats.org/drawingml/2006/wordprocessingDrawing" xmlns:w10="urn:schemas-microsoft-com:office:word" xmlns:w="http://schemas.openxmlformats.org/wordprocessingml/2006/main" xmlns:w14="http://schemas.microsoft.com/office/word/2010/wordml" xmlns:w15="http://schemas.microsoft.com/office/word/2012/wordml" xmlns:wpg="http://schemas.microsoft.com/office/word/2010/wordprocessingGroup" xmlns:wpi="http://schemas.microsoft.com/office/word/2010/wordprocessingInk" xmlns:wne="http://schemas.microsoft.com/office/word/2006/wordml" xmlns:wps="http://schemas.microsoft.com/office/word/2010/wordprocessingShape" mc:Ignorable="w14 w15 wp14">
   <w:body>
     <w:p>
       <w:pPr>
@@ -245,6 +245,7 @@
         <w:rPr>
           <w:rFonts w:ascii="Times New Roman" w:hAnsi="Times New Roman" w:cs="Times New Roman"/>
           <w:noProof/>
+          <w:lang w:val="en-US" w:bidi="ar-SA"/>
         </w:rPr>
         <w:lastRenderedPageBreak/>
         <w:drawing>
@@ -360,24 +361,35 @@
       <w:pPr>
         <w:rPr>
           <w:rFonts w:ascii="Times New Roman" w:hAnsi="Times New Roman" w:cs="Times New Roman"/>
-        </w:rPr>
-      </w:pPr>
-    </w:p>
-    <w:p>
-      <w:pPr>
-        <w:rPr>
-          <w:rFonts w:ascii="Times New Roman" w:hAnsi="Times New Roman" w:cs="Times New Roman"/>
-          <w:b/>
-          <w:bCs/>
-        </w:rPr>
-      </w:pPr>
-      <w:r>
-        <w:rPr>
-          <w:rFonts w:ascii="Times New Roman" w:hAnsi="Times New Roman" w:cs="Times New Roman"/>
-          <w:b/>
-          <w:bCs/>
-        </w:rPr>
-        <w:t>Coordination Between Agencies:</w:t>
+          <w:b/>
+          <w:bCs/>
+        </w:rPr>
+      </w:pPr>
+      <w:r>
+        <w:rPr>
+          <w:rFonts w:ascii="Times New Roman" w:hAnsi="Times New Roman" w:cs="Times New Roman"/>
+          <w:b/>
+          <w:bCs/>
+        </w:rPr>
+        <w:t xml:space="preserve">Coordination </w:t>
+      </w:r>
+      <w:proofErr w:type="gramStart"/>
+      <w:r>
+        <w:rPr>
+          <w:rFonts w:ascii="Times New Roman" w:hAnsi="Times New Roman" w:cs="Times New Roman"/>
+          <w:b/>
+          <w:bCs/>
+        </w:rPr>
+        <w:t>Between</w:t>
+      </w:r>
+      <w:proofErr w:type="gramEnd"/>
+      <w:r>
+        <w:rPr>
+          <w:rFonts w:ascii="Times New Roman" w:hAnsi="Times New Roman" w:cs="Times New Roman"/>
+          <w:b/>
+          <w:bCs/>
+        </w:rPr>
+        <w:t xml:space="preserve"> Agencies:</w:t>
       </w:r>
     </w:p>
     <w:p>
@@ -397,13 +409,6 @@
       <w:pPr>
         <w:rPr>
           <w:rFonts w:ascii="Times New Roman" w:hAnsi="Times New Roman" w:cs="Times New Roman"/>
-        </w:rPr>
-      </w:pPr>
-    </w:p>
-    <w:p>
-      <w:pPr>
-        <w:rPr>
-          <w:rFonts w:ascii="Times New Roman" w:hAnsi="Times New Roman" w:cs="Times New Roman"/>
           <w:b/>
           <w:bCs/>
         </w:rPr>
@@ -434,13 +439,6 @@
       <w:pPr>
         <w:rPr>
           <w:rFonts w:ascii="Times New Roman" w:hAnsi="Times New Roman" w:cs="Times New Roman"/>
-        </w:rPr>
-      </w:pPr>
-    </w:p>
-    <w:p>
-      <w:pPr>
-        <w:rPr>
-          <w:rFonts w:ascii="Times New Roman" w:hAnsi="Times New Roman" w:cs="Times New Roman"/>
           <w:b/>
           <w:bCs/>
         </w:rPr>
@@ -477,6 +475,7 @@
         <w:rPr>
           <w:rFonts w:ascii="Times New Roman" w:hAnsi="Times New Roman" w:cs="Times New Roman"/>
           <w:noProof/>
+          <w:lang w:val="en-US" w:bidi="ar-SA"/>
         </w:rPr>
         <w:lastRenderedPageBreak/>
         <w:drawing>
@@ -586,13 +585,6 @@
       <w:pPr>
         <w:rPr>
           <w:rFonts w:ascii="Times New Roman" w:hAnsi="Times New Roman" w:cs="Times New Roman"/>
-        </w:rPr>
-      </w:pPr>
-    </w:p>
-    <w:p>
-      <w:pPr>
-        <w:rPr>
-          <w:rFonts w:ascii="Times New Roman" w:hAnsi="Times New Roman" w:cs="Times New Roman"/>
           <w:b/>
           <w:bCs/>
         </w:rPr>
@@ -637,13 +629,6 @@
       <w:pPr>
         <w:rPr>
           <w:rFonts w:ascii="Times New Roman" w:hAnsi="Times New Roman" w:cs="Times New Roman"/>
-        </w:rPr>
-      </w:pPr>
-    </w:p>
-    <w:p>
-      <w:pPr>
-        <w:rPr>
-          <w:rFonts w:ascii="Times New Roman" w:hAnsi="Times New Roman" w:cs="Times New Roman"/>
           <w:b/>
           <w:bCs/>
         </w:rPr>
@@ -688,6 +673,7 @@
         <w:rPr>
           <w:rFonts w:ascii="Times New Roman" w:hAnsi="Times New Roman" w:cs="Times New Roman"/>
           <w:noProof/>
+          <w:lang w:val="en-US" w:bidi="ar-SA"/>
         </w:rPr>
         <w:lastRenderedPageBreak/>
         <w:drawing>
@@ -882,6 +868,7 @@
         <w:rPr>
           <w:rFonts w:ascii="Times New Roman" w:hAnsi="Times New Roman" w:cs="Times New Roman"/>
           <w:noProof/>
+          <w:lang w:val="en-US" w:bidi="ar-SA"/>
         </w:rPr>
         <w:lastRenderedPageBreak/>
         <w:drawing>
@@ -1167,6 +1154,7 @@
         <w:rPr>
           <w:rFonts w:ascii="Times New Roman" w:hAnsi="Times New Roman" w:cs="Times New Roman"/>
           <w:noProof/>
+          <w:lang w:val="en-US" w:bidi="ar-SA"/>
         </w:rPr>
         <w:drawing>
           <wp:inline distT="0" distB="0" distL="0" distR="0" wp14:anchorId="79FF779F" wp14:editId="28773EE6">
@@ -1410,6 +1398,7 @@
         <w:rPr>
           <w:rFonts w:ascii="Times New Roman" w:hAnsi="Times New Roman" w:cs="Times New Roman"/>
           <w:noProof/>
+          <w:lang w:val="en-US" w:bidi="ar-SA"/>
         </w:rPr>
         <w:drawing>
           <wp:inline distT="0" distB="0" distL="0" distR="0" wp14:anchorId="0BEF7875" wp14:editId="2EB64653">
@@ -1635,6 +1624,7 @@
         <w:rPr>
           <w:rFonts w:ascii="Times New Roman" w:hAnsi="Times New Roman" w:cs="Times New Roman"/>
           <w:noProof/>
+          <w:lang w:val="en-US" w:bidi="ar-SA"/>
         </w:rPr>
         <w:drawing>
           <wp:inline distT="0" distB="0" distL="0" distR="0" wp14:anchorId="662B9C22" wp14:editId="0CC2EE3B">
@@ -1904,6 +1894,7 @@
         <w:rPr>
           <w:rFonts w:ascii="Times New Roman" w:hAnsi="Times New Roman" w:cs="Times New Roman"/>
           <w:noProof/>
+          <w:lang w:val="en-US" w:bidi="ar-SA"/>
         </w:rPr>
         <w:drawing>
           <wp:inline distT="0" distB="0" distL="0" distR="0" wp14:anchorId="7D860190" wp14:editId="56CD463F">
@@ -2044,8 +2035,22 @@
         <w:rPr>
           <w:rFonts w:ascii="Times New Roman" w:hAnsi="Times New Roman" w:cs="Times New Roman"/>
         </w:rPr>
-        <w:t>Implementing advanced early warning systems can provide timely alerts to communities, allowing them to evacuate and take necessary precautions. These systems use real-time data from weather stations, river gauges, and satellite imagery.</w:t>
-      </w:r>
+        <w:t>Implementing advanced early warning systems can provide timely alerts to communities, allowing them to evacuate and take necessary precautions</w:t>
+      </w:r>
+      <w:r>
+        <w:rPr>
+          <w:rFonts w:ascii="Times New Roman" w:hAnsi="Times New Roman" w:cs="Times New Roman"/>
+        </w:rPr>
+        <w:t xml:space="preserve">. </w:t>
+      </w:r>
+      <w:r>
+        <w:rPr>
+          <w:rFonts w:ascii="Times New Roman" w:hAnsi="Times New Roman" w:cs="Times New Roman"/>
+        </w:rPr>
+        <w:t>These systems incorporate real-time data from working weather stations, river gauges, and satellite imagery.</w:t>
+      </w:r>
+      <w:bookmarkStart w:id="0" w:name="_GoBack"/>
+      <w:bookmarkEnd w:id="0"/>
     </w:p>
     <w:p>
       <w:pPr>
@@ -2148,6 +2153,7 @@
         <w:rPr>
           <w:rFonts w:ascii="Times New Roman" w:hAnsi="Times New Roman" w:cs="Times New Roman"/>
           <w:noProof/>
+          <w:lang w:val="en-US" w:bidi="ar-SA"/>
         </w:rPr>
         <w:drawing>
           <wp:inline distT="0" distB="0" distL="0" distR="0" wp14:anchorId="6B6C3A66" wp14:editId="41E0AFBA">
@@ -2428,6 +2434,7 @@
         <w:rPr>
           <w:rFonts w:ascii="Times New Roman" w:hAnsi="Times New Roman" w:cs="Times New Roman"/>
           <w:noProof/>
+          <w:lang w:val="en-US" w:bidi="ar-SA"/>
         </w:rPr>
         <w:drawing>
           <wp:inline distT="0" distB="0" distL="0" distR="0" wp14:anchorId="7EBE9540" wp14:editId="5A17AAA5">
@@ -2654,6 +2661,7 @@
         <w:rPr>
           <w:rFonts w:ascii="Times New Roman" w:hAnsi="Times New Roman" w:cs="Times New Roman"/>
           <w:noProof/>
+          <w:lang w:val="en-US" w:bidi="ar-SA"/>
         </w:rPr>
         <w:drawing>
           <wp:inline distT="0" distB="0" distL="0" distR="0" wp14:anchorId="24C68C9E" wp14:editId="6A4661B9">
@@ -2902,6 +2910,7 @@
         <w:rPr>
           <w:rFonts w:ascii="Times New Roman" w:hAnsi="Times New Roman" w:cs="Times New Roman"/>
           <w:noProof/>
+          <w:lang w:val="en-US" w:bidi="ar-SA"/>
         </w:rPr>
         <w:drawing>
           <wp:inline distT="0" distB="0" distL="0" distR="0" wp14:anchorId="649E9138" wp14:editId="4A414B00">
@@ -3059,7 +3068,7 @@
 </file>
 
 <file path=word/styles.xml><?xml version="1.0" encoding="utf-8"?>
-<w:styles xmlns:mc="http://schemas.openxmlformats.org/markup-compatibility/2006" xmlns:r="http://schemas.openxmlformats.org/officeDocument/2006/relationships" xmlns:w="http://schemas.openxmlformats.org/wordprocessingml/2006/main" xmlns:w14="http://schemas.microsoft.com/office/word/2010/wordml" xmlns:w15="http://schemas.microsoft.com/office/word/2012/wordml" xmlns:w16cex="http://schemas.microsoft.com/office/word/2018/wordml/cex" xmlns:w16cid="http://schemas.microsoft.com/office/word/2016/wordml/cid" xmlns:w16="http://schemas.microsoft.com/office/word/2018/wordml" xmlns:w16du="http://schemas.microsoft.com/office/word/2023/wordml/word16du" xmlns:w16sdtdh="http://schemas.microsoft.com/office/word/2020/wordml/sdtdatahash" xmlns:w16se="http://schemas.microsoft.com/office/word/2015/wordml/symex" mc:Ignorable="w14 w15 w16se w16cid w16 w16cex w16sdtdh w16du">
+<w:styles xmlns:mc="http://schemas.openxmlformats.org/markup-compatibility/2006" xmlns:r="http://schemas.openxmlformats.org/officeDocument/2006/relationships" xmlns:w="http://schemas.openxmlformats.org/wordprocessingml/2006/main" xmlns:w14="http://schemas.microsoft.com/office/word/2010/wordml" xmlns:w15="http://schemas.microsoft.com/office/word/2012/wordml" mc:Ignorable="w14 w15">
   <w:docDefaults>
     <w:rPrDefault>
       <w:rPr>
@@ -3076,7 +3085,7 @@
       </w:pPr>
     </w:pPrDefault>
   </w:docDefaults>
-  <w:latentStyles w:defLockedState="0" w:defUIPriority="99" w:defSemiHidden="0" w:defUnhideWhenUsed="0" w:defQFormat="0" w:count="376">
+  <w:latentStyles w:defLockedState="0" w:defUIPriority="99" w:defSemiHidden="0" w:defUnhideWhenUsed="0" w:defQFormat="0" w:count="371">
     <w:lsdException w:name="Normal" w:uiPriority="0" w:qFormat="1"/>
     <w:lsdException w:name="heading 1" w:uiPriority="9" w:qFormat="1"/>
     <w:lsdException w:name="heading 2" w:semiHidden="1" w:uiPriority="9" w:unhideWhenUsed="1" w:qFormat="1"/>
@@ -3448,11 +3457,6 @@
     <w:lsdException w:name="List Table 5 Dark Accent 6" w:uiPriority="50"/>
     <w:lsdException w:name="List Table 6 Colorful Accent 6" w:uiPriority="51"/>
     <w:lsdException w:name="List Table 7 Colorful Accent 6" w:uiPriority="52"/>
-    <w:lsdException w:name="Mention" w:semiHidden="1" w:unhideWhenUsed="1"/>
-    <w:lsdException w:name="Smart Hyperlink" w:semiHidden="1" w:unhideWhenUsed="1"/>
-    <w:lsdException w:name="Hashtag" w:semiHidden="1" w:unhideWhenUsed="1"/>
-    <w:lsdException w:name="Unresolved Mention" w:semiHidden="1" w:unhideWhenUsed="1"/>
-    <w:lsdException w:name="Smart Link" w:semiHidden="1" w:unhideWhenUsed="1"/>
   </w:latentStyles>
   <w:style w:type="paragraph" w:default="1" w:styleId="Normal">
     <w:name w:val="Normal"/>
@@ -3788,7 +3792,7 @@
 </file>
 
 <file path=customXml/itemProps1.xml><?xml version="1.0" encoding="utf-8"?>
-<ds:datastoreItem xmlns:ds="http://schemas.openxmlformats.org/officeDocument/2006/customXml" ds:itemID="{FAF397C4-4E07-4DF5-B3A4-E7A071C46833}">
+<ds:datastoreItem xmlns:ds="http://schemas.openxmlformats.org/officeDocument/2006/customXml" ds:itemID="{F3A4FE8E-ABC3-476F-AFE8-2C95370AC39E}">
   <ds:schemaRefs>
     <ds:schemaRef ds:uri="http://schemas.openxmlformats.org/officeDocument/2006/bibliography"/>
   </ds:schemaRefs>

</xml_diff>